<commit_message>
sua hinh bi sai
</commit_message>
<xml_diff>
--- a/Module1/#1NhapMonLapTrinhCanBan/BaiTap/TimSoLonNhatTrongDay.docx
+++ b/Module1/#1NhapMonLapTrinhCanBan/BaiTap/TimSoLonNhatTrongDay.docx
@@ -167,11 +167,12 @@
         <w:rPr>
           <w:noProof/>
         </w:rPr>
+        <w:lastRenderedPageBreak/>
         <w:drawing>
-          <wp:inline distT="0" distB="0" distL="0" distR="0" wp14:anchorId="704CE7DC" wp14:editId="5167C647">
-            <wp:extent cx="3733800" cy="2979420"/>
+          <wp:inline distT="0" distB="0" distL="0" distR="0">
+            <wp:extent cx="5943600" cy="4820920"/>
             <wp:effectExtent l="0" t="0" r="0" b="0"/>
-            <wp:docPr id="2" name="Picture 2"/>
+            <wp:docPr id="1" name="Picture 1"/>
             <wp:cNvGraphicFramePr>
               <a:graphicFrameLocks xmlns:a="http://schemas.openxmlformats.org/drawingml/2006/main" noChangeAspect="1"/>
             </wp:cNvGraphicFramePr>
@@ -179,7 +180,7 @@
               <a:graphicData uri="http://schemas.openxmlformats.org/drawingml/2006/picture">
                 <pic:pic xmlns:pic="http://schemas.openxmlformats.org/drawingml/2006/picture">
                   <pic:nvPicPr>
-                    <pic:cNvPr id="0" name="Untitled Diagram (2).png"/>
+                    <pic:cNvPr id="0" name="Untitled Diagram (3).png"/>
                     <pic:cNvPicPr/>
                   </pic:nvPicPr>
                   <pic:blipFill>
@@ -197,7 +198,7 @@
                   <pic:spPr>
                     <a:xfrm>
                       <a:off x="0" y="0"/>
-                      <a:ext cx="3733800" cy="2979420"/>
+                      <a:ext cx="5943600" cy="4820920"/>
                     </a:xfrm>
                     <a:prstGeom prst="rect">
                       <a:avLst/>
@@ -951,7 +952,7 @@
 </file>
 
 <file path=customXml/itemProps1.xml><?xml version="1.0" encoding="utf-8"?>
-<ds:datastoreItem xmlns:ds="http://schemas.openxmlformats.org/officeDocument/2006/customXml" ds:itemID="{0311AB4B-FB6B-48B9-A4A6-C7D289464C08}">
+<ds:datastoreItem xmlns:ds="http://schemas.openxmlformats.org/officeDocument/2006/customXml" ds:itemID="{C96375BF-45DD-460A-BA47-9ED7D4B2CC00}">
   <ds:schemaRefs>
     <ds:schemaRef ds:uri="http://schemas.openxmlformats.org/officeDocument/2006/bibliography"/>
   </ds:schemaRefs>

</xml_diff>